<commit_message>
Source Code Link Added
</commit_message>
<xml_diff>
--- a/20026202-SAIRAM-KANDUKURI.docx
+++ b/20026202-SAIRAM-KANDUKURI.docx
@@ -38858,6 +38858,35 @@
         <w:spacing w:before="100" w:beforeAutospacing="1" w:after="100" w:afterAutospacing="1" w:line="480" w:lineRule="auto"/>
         <w:jc w:val="both"/>
         <w:rPr>
+          <w:rFonts w:eastAsia="Times New Roman" w:cstheme="minorHAnsi"/>
+          <w:b/>
+          <w:bCs/>
+          <w:color w:val="000000" w:themeColor="text1"/>
+          <w:sz w:val="24"/>
+          <w:szCs w:val="24"/>
+          <w:lang w:eastAsia="en-GB"/>
+        </w:rPr>
+      </w:pPr>
+      <w:r>
+        <w:rPr>
+          <w:rFonts w:eastAsia="Times New Roman" w:cstheme="minorHAnsi"/>
+          <w:b/>
+          <w:bCs/>
+          <w:color w:val="000000" w:themeColor="text1"/>
+          <w:sz w:val="24"/>
+          <w:szCs w:val="24"/>
+          <w:lang w:eastAsia="en-GB"/>
+        </w:rPr>
+        <w:t>Source Code Link:</w:t>
+      </w:r>
+    </w:p>
+    <w:p>
+      <w:pPr>
+        <w:shd w:val="clear" w:color="auto" w:fill="FFFFFF"/>
+        <w:suppressAutoHyphens/>
+        <w:spacing w:before="100" w:beforeAutospacing="1" w:after="100" w:afterAutospacing="1" w:line="480" w:lineRule="auto"/>
+        <w:jc w:val="both"/>
+        <w:rPr>
           <w:rStyle w:val="Hyperlink"/>
           <w:rFonts w:eastAsia="Times New Roman" w:cstheme="minorHAnsi"/>
           <w:color w:val="000000" w:themeColor="text1"/>
@@ -39777,7 +39806,17 @@
           <w:iCs/>
           <w:color w:val="000000" w:themeColor="text1"/>
         </w:rPr>
-        <w:t>2022 6th International Conference on Electronics, Communication and Aerospace Technology</w:t>
+        <w:t xml:space="preserve">2022 6th International Conference on </w:t>
+      </w:r>
+      <w:r>
+        <w:rPr>
+          <w:rFonts w:asciiTheme="minorHAnsi" w:hAnsiTheme="minorHAnsi" w:cstheme="minorHAnsi"/>
+          <w:i/>
+          <w:iCs/>
+          <w:color w:val="000000" w:themeColor="text1"/>
+        </w:rPr>
+        <w:lastRenderedPageBreak/>
+        <w:t>Electronics, Communication and Aerospace Technology</w:t>
       </w:r>
       <w:r>
         <w:rPr>
@@ -39838,7 +39877,6 @@
           <w:rFonts w:asciiTheme="minorHAnsi" w:hAnsiTheme="minorHAnsi" w:cstheme="minorHAnsi"/>
           <w:color w:val="000000" w:themeColor="text1"/>
         </w:rPr>
-        <w:lastRenderedPageBreak/>
         <w:t>[8]</w:t>
       </w:r>
       <w:r>

</xml_diff>